<commit_message>
Slide + Baocao v2
</commit_message>
<xml_diff>
--- a/Documents/Tuan3/BaoCao2_Tuan3.docx
+++ b/Documents/Tuan3/BaoCao2_Tuan3.docx
@@ -129,8 +129,6 @@
           <w:szCs w:val="40"/>
         </w:rPr>
       </w:pPr>
-      <w:bookmarkStart w:id="0" w:name="_GoBack"/>
-      <w:bookmarkEnd w:id="0"/>
       <w:r>
         <w:rPr>
           <w:rFonts w:ascii="Times New Roman" w:hAnsi="Times New Roman" w:cs="Times New Roman"/>
@@ -1629,6 +1627,14 @@
               </w:rPr>
               <w:t>Đăng xuất</w:t>
             </w:r>
+            <w:r>
+              <w:rPr>
+                <w:rFonts w:ascii="Times New Roman" w:hAnsi="Times New Roman" w:cs="Times New Roman"/>
+                <w:sz w:val="28"/>
+                <w:szCs w:val="28"/>
+              </w:rPr>
+              <w:t xml:space="preserve"> tài khoản</w:t>
+            </w:r>
           </w:p>
         </w:tc>
         <w:tc>
@@ -1946,31 +1952,15 @@
                 <w:sz w:val="28"/>
                 <w:szCs w:val="28"/>
               </w:rPr>
-              <w:t>Tự động chấm đ</w:t>
-            </w:r>
-            <w:r>
-              <w:rPr>
-                <w:rFonts w:ascii="Times New Roman" w:hAnsi="Times New Roman" w:cs="Times New Roman"/>
-                <w:sz w:val="28"/>
-                <w:szCs w:val="28"/>
-              </w:rPr>
-              <w:t>i</w:t>
-            </w:r>
-            <w:r>
-              <w:rPr>
-                <w:rFonts w:ascii="Times New Roman" w:hAnsi="Times New Roman" w:cs="Times New Roman"/>
-                <w:sz w:val="28"/>
-                <w:szCs w:val="28"/>
-              </w:rPr>
-              <w:t>ể</w:t>
-            </w:r>
-            <w:r>
-              <w:rPr>
-                <w:rFonts w:ascii="Times New Roman" w:hAnsi="Times New Roman" w:cs="Times New Roman"/>
-                <w:sz w:val="28"/>
-                <w:szCs w:val="28"/>
-              </w:rPr>
-              <w:t>m</w:t>
+              <w:t>B</w:t>
+            </w:r>
+            <w:r>
+              <w:rPr>
+                <w:rFonts w:ascii="Times New Roman" w:hAnsi="Times New Roman" w:cs="Times New Roman"/>
+                <w:sz w:val="28"/>
+                <w:szCs w:val="28"/>
+              </w:rPr>
+              <w:t>iết kết quả</w:t>
             </w:r>
             <w:r>
               <w:rPr>
@@ -2423,7 +2413,6 @@
             <w:r>
               <w:rPr>
                 <w:rFonts w:ascii="Times New Roman" w:hAnsi="Times New Roman" w:cs="Times New Roman"/>
-                <w:color w:val="FF0000"/>
                 <w:sz w:val="28"/>
                 <w:szCs w:val="28"/>
               </w:rPr>
@@ -2595,7 +2584,6 @@
             <w:r>
               <w:rPr>
                 <w:rFonts w:ascii="Times New Roman" w:hAnsi="Times New Roman" w:cs="Times New Roman"/>
-                <w:color w:val="FF0000"/>
                 <w:sz w:val="28"/>
                 <w:szCs w:val="28"/>
               </w:rPr>
@@ -3566,15 +3554,13 @@
               <w:outlineLvl w:val="1"/>
               <w:rPr>
                 <w:rFonts w:ascii="Times New Roman" w:hAnsi="Times New Roman" w:cs="Times New Roman"/>
-                <w:color w:val="FF0000"/>
-                <w:sz w:val="28"/>
-                <w:szCs w:val="28"/>
-              </w:rPr>
-            </w:pPr>
-            <w:r>
-              <w:rPr>
-                <w:rFonts w:ascii="Times New Roman" w:hAnsi="Times New Roman" w:cs="Times New Roman"/>
-                <w:color w:val="FF0000"/>
+                <w:sz w:val="28"/>
+                <w:szCs w:val="28"/>
+              </w:rPr>
+            </w:pPr>
+            <w:r>
+              <w:rPr>
+                <w:rFonts w:ascii="Times New Roman" w:hAnsi="Times New Roman" w:cs="Times New Roman"/>
                 <w:sz w:val="28"/>
                 <w:szCs w:val="28"/>
               </w:rPr>
@@ -3707,15 +3693,13 @@
               <w:outlineLvl w:val="1"/>
               <w:rPr>
                 <w:rFonts w:ascii="Times New Roman" w:hAnsi="Times New Roman" w:cs="Times New Roman"/>
-                <w:color w:val="FF0000"/>
-                <w:sz w:val="28"/>
-                <w:szCs w:val="28"/>
-              </w:rPr>
-            </w:pPr>
-            <w:r>
-              <w:rPr>
-                <w:rFonts w:ascii="Times New Roman" w:hAnsi="Times New Roman" w:cs="Times New Roman"/>
-                <w:color w:val="FF0000"/>
+                <w:sz w:val="28"/>
+                <w:szCs w:val="28"/>
+              </w:rPr>
+            </w:pPr>
+            <w:r>
+              <w:rPr>
+                <w:rFonts w:ascii="Times New Roman" w:hAnsi="Times New Roman" w:cs="Times New Roman"/>
                 <w:sz w:val="28"/>
                 <w:szCs w:val="28"/>
               </w:rPr>
@@ -3724,7 +3708,6 @@
             <w:r>
               <w:rPr>
                 <w:rFonts w:ascii="Times New Roman" w:hAnsi="Times New Roman" w:cs="Times New Roman"/>
-                <w:color w:val="FF0000"/>
                 <w:sz w:val="28"/>
                 <w:szCs w:val="28"/>
               </w:rPr>
@@ -4060,15 +4043,13 @@
               <w:outlineLvl w:val="1"/>
               <w:rPr>
                 <w:rFonts w:ascii="Times New Roman" w:hAnsi="Times New Roman" w:cs="Times New Roman"/>
-                <w:color w:val="FF0000"/>
-                <w:sz w:val="28"/>
-                <w:szCs w:val="28"/>
-              </w:rPr>
-            </w:pPr>
-            <w:r>
-              <w:rPr>
-                <w:rFonts w:ascii="Times New Roman" w:hAnsi="Times New Roman" w:cs="Times New Roman"/>
-                <w:color w:val="FF0000"/>
+                <w:sz w:val="28"/>
+                <w:szCs w:val="28"/>
+              </w:rPr>
+            </w:pPr>
+            <w:r>
+              <w:rPr>
+                <w:rFonts w:ascii="Times New Roman" w:hAnsi="Times New Roman" w:cs="Times New Roman"/>
                 <w:sz w:val="28"/>
                 <w:szCs w:val="28"/>
               </w:rPr>
@@ -4077,12 +4058,21 @@
             <w:r>
               <w:rPr>
                 <w:rFonts w:ascii="Times New Roman" w:hAnsi="Times New Roman" w:cs="Times New Roman"/>
-                <w:color w:val="FF0000"/>
                 <w:sz w:val="28"/>
                 <w:szCs w:val="28"/>
               </w:rPr>
               <w:t>n</w:t>
             </w:r>
+            <w:r>
+              <w:rPr>
+                <w:rFonts w:ascii="Times New Roman" w:hAnsi="Times New Roman" w:cs="Times New Roman"/>
+                <w:sz w:val="28"/>
+                <w:szCs w:val="28"/>
+              </w:rPr>
+              <w:t xml:space="preserve"> người dùng</w:t>
+            </w:r>
+            <w:bookmarkStart w:id="0" w:name="_GoBack"/>
+            <w:bookmarkEnd w:id="0"/>
           </w:p>
         </w:tc>
         <w:tc>
@@ -4242,15 +4232,13 @@
               <w:outlineLvl w:val="1"/>
               <w:rPr>
                 <w:rFonts w:ascii="Times New Roman" w:hAnsi="Times New Roman" w:cs="Times New Roman"/>
-                <w:color w:val="FF0000"/>
-                <w:sz w:val="28"/>
-                <w:szCs w:val="28"/>
-              </w:rPr>
-            </w:pPr>
-            <w:r>
-              <w:rPr>
-                <w:rFonts w:ascii="Times New Roman" w:hAnsi="Times New Roman" w:cs="Times New Roman"/>
-                <w:color w:val="FF0000"/>
+                <w:sz w:val="28"/>
+                <w:szCs w:val="28"/>
+              </w:rPr>
+            </w:pPr>
+            <w:r>
+              <w:rPr>
+                <w:rFonts w:ascii="Times New Roman" w:hAnsi="Times New Roman" w:cs="Times New Roman"/>
                 <w:sz w:val="28"/>
                 <w:szCs w:val="28"/>
               </w:rPr>
@@ -4771,7 +4759,7 @@
           <w:rPr>
             <w:noProof/>
           </w:rPr>
-          <w:t>5</w:t>
+          <w:t>4</w:t>
         </w:r>
         <w:r>
           <w:rPr>
@@ -7267,7 +7255,7 @@
 </file>
 
 <file path=customXml/itemProps1.xml><?xml version="1.0" encoding="utf-8"?>
-<ds:datastoreItem xmlns:ds="http://schemas.openxmlformats.org/officeDocument/2006/customXml" ds:itemID="{218319D8-63FF-45F2-BC8B-90234B893EE1}">
+<ds:datastoreItem xmlns:ds="http://schemas.openxmlformats.org/officeDocument/2006/customXml" ds:itemID="{D3AB1692-27D6-4FD5-85E2-9F98D701A4D4}">
   <ds:schemaRefs>
     <ds:schemaRef ds:uri="http://schemas.openxmlformats.org/officeDocument/2006/bibliography"/>
   </ds:schemaRefs>

</xml_diff>